<commit_message>
Build: completes more of hw5
</commit_message>
<xml_diff>
--- a/hw5/HW5-JohnsonA.docx
+++ b/hw5/HW5-JohnsonA.docx
@@ -1612,14 +1612,18 @@
         <w:spacing w:after="0" w:line="360" w:lineRule="auto"/>
         <w:rPr>
           <w:rFonts w:ascii="Cambria" w:hAnsi="Cambria"/>
-          <w:color w:val="000000"/>
-          <w:szCs w:val="21"/>
-        </w:rPr>
-      </w:pPr>
-      <w:r>
-        <w:rPr>
-          <w:rFonts w:ascii="Cambria" w:hAnsi="Cambria"/>
-          <w:color w:val="000000"/>
+          <w:b/>
+          <w:color w:val="000000"/>
+          <w:sz w:val="24"/>
+          <w:szCs w:val="21"/>
+        </w:rPr>
+      </w:pPr>
+      <w:r>
+        <w:rPr>
+          <w:rFonts w:ascii="Cambria" w:hAnsi="Cambria"/>
+          <w:b/>
+          <w:color w:val="000000"/>
+          <w:sz w:val="24"/>
           <w:szCs w:val="21"/>
         </w:rPr>
         <w:t xml:space="preserve">Let’s use pumping lemma with parameter m, pumping the string </w:t>
@@ -1628,7 +1632,9 @@
       <w:r>
         <w:rPr>
           <w:rFonts w:ascii="Cambria" w:hAnsi="Cambria"/>
-          <w:color w:val="000000"/>
+          <w:b/>
+          <w:color w:val="000000"/>
+          <w:sz w:val="24"/>
           <w:szCs w:val="21"/>
         </w:rPr>
         <w:t>a</w:t>
@@ -1636,7 +1642,9 @@
       <w:r>
         <w:rPr>
           <w:rFonts w:ascii="Cambria" w:hAnsi="Cambria"/>
-          <w:color w:val="000000"/>
+          <w:b/>
+          <w:color w:val="000000"/>
+          <w:sz w:val="24"/>
           <w:szCs w:val="21"/>
           <w:vertAlign w:val="superscript"/>
         </w:rPr>
@@ -1645,7 +1653,9 @@
       <w:r>
         <w:rPr>
           <w:rFonts w:ascii="Cambria" w:hAnsi="Cambria"/>
-          <w:color w:val="000000"/>
+          <w:b/>
+          <w:color w:val="000000"/>
+          <w:sz w:val="24"/>
           <w:szCs w:val="21"/>
         </w:rPr>
         <w:t>b</w:t>
@@ -1653,7 +1663,9 @@
       <w:r>
         <w:rPr>
           <w:rFonts w:ascii="Cambria" w:hAnsi="Cambria"/>
-          <w:color w:val="000000"/>
+          <w:b/>
+          <w:color w:val="000000"/>
+          <w:sz w:val="24"/>
           <w:szCs w:val="21"/>
           <w:vertAlign w:val="superscript"/>
         </w:rPr>
@@ -1662,7 +1674,9 @@
       <w:r>
         <w:rPr>
           <w:rFonts w:ascii="Cambria" w:hAnsi="Cambria"/>
-          <w:color w:val="000000"/>
+          <w:b/>
+          <w:color w:val="000000"/>
+          <w:sz w:val="24"/>
           <w:szCs w:val="21"/>
         </w:rPr>
         <w:t>a</w:t>
@@ -1670,7 +1684,9 @@
       <w:r>
         <w:rPr>
           <w:rFonts w:ascii="Cambria" w:hAnsi="Cambria"/>
-          <w:color w:val="000000"/>
+          <w:b/>
+          <w:color w:val="000000"/>
+          <w:sz w:val="24"/>
           <w:szCs w:val="21"/>
           <w:vertAlign w:val="superscript"/>
         </w:rPr>
@@ -1679,7 +1695,9 @@
       <w:r>
         <w:rPr>
           <w:rFonts w:ascii="Cambria" w:hAnsi="Cambria"/>
-          <w:color w:val="000000"/>
+          <w:b/>
+          <w:color w:val="000000"/>
+          <w:sz w:val="24"/>
           <w:szCs w:val="21"/>
         </w:rPr>
         <w:t>b</w:t>
@@ -1687,7 +1705,9 @@
       <w:r>
         <w:rPr>
           <w:rFonts w:ascii="Cambria" w:hAnsi="Cambria"/>
-          <w:color w:val="000000"/>
+          <w:b/>
+          <w:color w:val="000000"/>
+          <w:sz w:val="24"/>
           <w:szCs w:val="21"/>
           <w:vertAlign w:val="superscript"/>
         </w:rPr>
@@ -1697,51 +1717,189 @@
       <w:r>
         <w:rPr>
           <w:rFonts w:ascii="Cambria" w:hAnsi="Cambria"/>
-          <w:color w:val="000000"/>
+          <w:b/>
+          <w:color w:val="000000"/>
+          <w:sz w:val="24"/>
           <w:szCs w:val="21"/>
         </w:rPr>
         <w:t xml:space="preserve">. </w:t>
+      </w:r>
+      <w:r>
+        <w:rPr>
+          <w:rFonts w:ascii="Cambria" w:hAnsi="Cambria"/>
+          <w:b/>
+          <w:color w:val="000000"/>
+          <w:sz w:val="24"/>
+          <w:szCs w:val="21"/>
+        </w:rPr>
+        <w:t xml:space="preserve">If </w:t>
+      </w:r>
+      <w:r>
+        <w:rPr>
+          <w:rFonts w:ascii="Cambria" w:hAnsi="Cambria"/>
+          <w:b/>
+          <w:color w:val="000000"/>
+          <w:sz w:val="24"/>
+          <w:szCs w:val="21"/>
+        </w:rPr>
+        <w:t>c is in the first a</w:t>
+      </w:r>
+      <w:r>
+        <w:rPr>
+          <w:rFonts w:ascii="Cambria" w:hAnsi="Cambria"/>
+          <w:b/>
+          <w:color w:val="000000"/>
+          <w:sz w:val="24"/>
+          <w:szCs w:val="21"/>
+          <w:vertAlign w:val="superscript"/>
+        </w:rPr>
+        <w:t>m</w:t>
+      </w:r>
+      <w:r>
+        <w:rPr>
+          <w:rFonts w:ascii="Cambria" w:hAnsi="Cambria"/>
+          <w:b/>
+          <w:color w:val="000000"/>
+          <w:sz w:val="24"/>
+          <w:szCs w:val="21"/>
+        </w:rPr>
+        <w:t xml:space="preserve"> and d is in the first </w:t>
+      </w:r>
+      <w:proofErr w:type="spellStart"/>
+      <w:r>
+        <w:rPr>
+          <w:rFonts w:ascii="Cambria" w:hAnsi="Cambria"/>
+          <w:b/>
+          <w:color w:val="000000"/>
+          <w:sz w:val="24"/>
+          <w:szCs w:val="21"/>
+        </w:rPr>
+        <w:t>b</w:t>
+      </w:r>
+      <w:r>
+        <w:rPr>
+          <w:rFonts w:ascii="Cambria" w:hAnsi="Cambria"/>
+          <w:b/>
+          <w:color w:val="000000"/>
+          <w:sz w:val="24"/>
+          <w:szCs w:val="21"/>
+          <w:vertAlign w:val="superscript"/>
+        </w:rPr>
+        <w:t>m</w:t>
+      </w:r>
+      <w:proofErr w:type="spellEnd"/>
+      <w:r>
+        <w:rPr>
+          <w:rFonts w:ascii="Cambria" w:hAnsi="Cambria"/>
+          <w:b/>
+          <w:color w:val="000000"/>
+          <w:sz w:val="24"/>
+          <w:szCs w:val="21"/>
+        </w:rPr>
+        <w:t>,</w:t>
+      </w:r>
+      <w:r>
+        <w:rPr>
+          <w:rFonts w:ascii="Cambria" w:hAnsi="Cambria"/>
+          <w:b/>
+          <w:color w:val="000000"/>
+          <w:sz w:val="24"/>
+          <w:szCs w:val="21"/>
+        </w:rPr>
+        <w:t xml:space="preserve"> </w:t>
+      </w:r>
+      <w:r>
+        <w:rPr>
+          <w:rFonts w:ascii="Cambria" w:hAnsi="Cambria"/>
+          <w:b/>
+          <w:color w:val="000000"/>
+          <w:sz w:val="24"/>
+          <w:szCs w:val="21"/>
+        </w:rPr>
+        <w:t>pumping c and d once will re</w:t>
       </w:r>
       <w:bookmarkStart w:id="0" w:name="_GoBack"/>
       <w:bookmarkEnd w:id="0"/>
       <w:r>
         <w:rPr>
           <w:rFonts w:ascii="Cambria" w:hAnsi="Cambria"/>
-          <w:color w:val="000000"/>
-          <w:szCs w:val="21"/>
-        </w:rPr>
-        <w:t xml:space="preserve">If </w:t>
-      </w:r>
-      <w:r>
-        <w:rPr>
-          <w:rFonts w:ascii="Cambria" w:hAnsi="Cambria"/>
-          <w:color w:val="000000"/>
-          <w:szCs w:val="21"/>
-        </w:rPr>
-        <w:t>c is in the first a</w:t>
-      </w:r>
-      <w:r>
-        <w:rPr>
-          <w:rFonts w:ascii="Cambria" w:hAnsi="Cambria"/>
-          <w:color w:val="000000"/>
+          <w:b/>
+          <w:color w:val="000000"/>
+          <w:sz w:val="24"/>
+          <w:szCs w:val="21"/>
+        </w:rPr>
+        <w:t xml:space="preserve">sult in the string </w:t>
+      </w:r>
+      <w:proofErr w:type="spellStart"/>
+      <w:r>
+        <w:rPr>
+          <w:rFonts w:ascii="Cambria" w:hAnsi="Cambria"/>
+          <w:b/>
+          <w:color w:val="000000"/>
+          <w:sz w:val="24"/>
+          <w:szCs w:val="21"/>
+        </w:rPr>
+        <w:t>a</w:t>
+      </w:r>
+      <w:r>
+        <w:rPr>
+          <w:rFonts w:ascii="Cambria" w:hAnsi="Cambria"/>
+          <w:b/>
+          <w:color w:val="000000"/>
+          <w:sz w:val="24"/>
           <w:szCs w:val="21"/>
           <w:vertAlign w:val="superscript"/>
         </w:rPr>
+        <w:t>m+k</w:t>
+      </w:r>
+      <w:r>
+        <w:rPr>
+          <w:rFonts w:ascii="Cambria" w:hAnsi="Cambria"/>
+          <w:b/>
+          <w:color w:val="000000"/>
+          <w:sz w:val="24"/>
+          <w:szCs w:val="21"/>
+        </w:rPr>
+        <w:t>b</w:t>
+      </w:r>
+      <w:r>
+        <w:rPr>
+          <w:rFonts w:ascii="Cambria" w:hAnsi="Cambria"/>
+          <w:b/>
+          <w:color w:val="000000"/>
+          <w:sz w:val="24"/>
+          <w:szCs w:val="21"/>
+          <w:vertAlign w:val="superscript"/>
+        </w:rPr>
+        <w:t>m+l</w:t>
+      </w:r>
+      <w:r>
+        <w:rPr>
+          <w:rFonts w:ascii="Cambria" w:hAnsi="Cambria"/>
+          <w:b/>
+          <w:color w:val="000000"/>
+          <w:sz w:val="24"/>
+          <w:szCs w:val="21"/>
+        </w:rPr>
+        <w:t>a</w:t>
+      </w:r>
+      <w:r>
+        <w:rPr>
+          <w:rFonts w:ascii="Cambria" w:hAnsi="Cambria"/>
+          <w:b/>
+          <w:color w:val="000000"/>
+          <w:sz w:val="24"/>
+          <w:szCs w:val="21"/>
+          <w:vertAlign w:val="superscript"/>
+        </w:rPr>
         <w:t>m</w:t>
       </w:r>
       <w:r>
         <w:rPr>
           <w:rFonts w:ascii="Cambria" w:hAnsi="Cambria"/>
-          <w:color w:val="000000"/>
-          <w:szCs w:val="21"/>
-        </w:rPr>
-        <w:t xml:space="preserve"> and d is in the first </w:t>
-      </w:r>
-      <w:proofErr w:type="spellStart"/>
-      <w:r>
-        <w:rPr>
-          <w:rFonts w:ascii="Cambria" w:hAnsi="Cambria"/>
-          <w:color w:val="000000"/>
+          <w:b/>
+          <w:color w:val="000000"/>
+          <w:sz w:val="24"/>
           <w:szCs w:val="21"/>
         </w:rPr>
         <w:t>b</w:t>
@@ -1749,7 +1907,9 @@
       <w:r>
         <w:rPr>
           <w:rFonts w:ascii="Cambria" w:hAnsi="Cambria"/>
-          <w:color w:val="000000"/>
+          <w:b/>
+          <w:color w:val="000000"/>
+          <w:sz w:val="24"/>
           <w:szCs w:val="21"/>
           <w:vertAlign w:val="superscript"/>
         </w:rPr>
@@ -1759,10 +1919,12 @@
       <w:r>
         <w:rPr>
           <w:rFonts w:ascii="Cambria" w:hAnsi="Cambria"/>
-          <w:color w:val="000000"/>
-          <w:szCs w:val="21"/>
-        </w:rPr>
-        <w:t>,</w:t>
+          <w:b/>
+          <w:color w:val="000000"/>
+          <w:sz w:val="24"/>
+          <w:szCs w:val="21"/>
+        </w:rPr>
+        <w:t>, which is not consistent with L, so L is not a CFL.</w:t>
       </w:r>
     </w:p>
     <w:p>
@@ -2258,7 +2420,16 @@
           <w:b/>
           <w:szCs w:val="21"/>
         </w:rPr>
-        <w:t>, where d</w:t>
+        <w:t xml:space="preserve">, where </w:t>
+      </w:r>
+      <w:r>
+        <w:rPr>
+          <w:rFonts w:ascii="Cambria" w:hAnsi="Cambria"/>
+          <w:b/>
+          <w:szCs w:val="21"/>
+        </w:rPr>
+        <w:lastRenderedPageBreak/>
+        <w:t>d</w:t>
       </w:r>
       <w:r>
         <w:rPr>
@@ -2445,7 +2616,6 @@
           <w:b/>
           <w:szCs w:val="21"/>
         </w:rPr>
-        <w:lastRenderedPageBreak/>
         <w:t>L. We can factor out p, so a</w:t>
       </w:r>
       <w:r>

</xml_diff>